<commit_message>
new update on my learnig of java
</commit_message>
<xml_diff>
--- a/java notes of class.docx
+++ b/java notes of class.docx
@@ -593,6 +593,79 @@
         </w:rPr>
         <w:t>It is also multi-treaded</w:t>
       </w:r>
+      <w:r>
+        <w:rPr>
+          <w:rFonts w:ascii="Bradley Hand ITC" w:hAnsi="Bradley Hand ITC"/>
+          <w:sz w:val="32"/>
+          <w:szCs w:val="32"/>
+        </w:rPr>
+        <w:t xml:space="preserve"> </w:t>
+      </w:r>
+    </w:p>
+    <w:p>
+      <w:pPr>
+        <w:pStyle w:val="ListParagraph"/>
+        <w:jc w:val="both"/>
+        <w:rPr>
+          <w:rFonts w:ascii="Bradley Hand ITC" w:hAnsi="Bradley Hand ITC"/>
+          <w:sz w:val="32"/>
+          <w:szCs w:val="32"/>
+        </w:rPr>
+      </w:pPr>
+      <w:r>
+        <w:rPr>
+          <w:rFonts w:ascii="Bradley Hand ITC" w:hAnsi="Bradley Hand ITC"/>
+          <w:sz w:val="32"/>
+          <w:szCs w:val="32"/>
+        </w:rPr>
+        <w:t xml:space="preserve">It use </w:t>
+      </w:r>
+      <w:proofErr w:type="spellStart"/>
+      <w:proofErr w:type="gramStart"/>
+      <w:r>
+        <w:rPr>
+          <w:rFonts w:ascii="Bradley Hand ITC" w:hAnsi="Bradley Hand ITC"/>
+          <w:sz w:val="32"/>
+          <w:szCs w:val="32"/>
+        </w:rPr>
+        <w:t>concourently</w:t>
+      </w:r>
+      <w:proofErr w:type="spellEnd"/>
+      <w:r>
+        <w:rPr>
+          <w:rFonts w:ascii="Bradley Hand ITC" w:hAnsi="Bradley Hand ITC"/>
+          <w:sz w:val="32"/>
+          <w:szCs w:val="32"/>
+        </w:rPr>
+        <w:t xml:space="preserve"> .</w:t>
+      </w:r>
+      <w:proofErr w:type="gramEnd"/>
+      <w:r>
+        <w:rPr>
+          <w:rFonts w:ascii="Bradley Hand ITC" w:hAnsi="Bradley Hand ITC"/>
+          <w:sz w:val="32"/>
+          <w:szCs w:val="32"/>
+        </w:rPr>
+        <w:t xml:space="preserve"> means it can run small </w:t>
+      </w:r>
+      <w:proofErr w:type="spellStart"/>
+      <w:r>
+        <w:rPr>
+          <w:rFonts w:ascii="Bradley Hand ITC" w:hAnsi="Bradley Hand ITC"/>
+          <w:sz w:val="32"/>
+          <w:szCs w:val="32"/>
+        </w:rPr>
+        <w:t>small</w:t>
+      </w:r>
+      <w:proofErr w:type="spellEnd"/>
+      <w:r>
+        <w:rPr>
+          <w:rFonts w:ascii="Bradley Hand ITC" w:hAnsi="Bradley Hand ITC"/>
+          <w:sz w:val="32"/>
+          <w:szCs w:val="32"/>
+        </w:rPr>
+        <w:t xml:space="preserve"> task of one big tasks</w:t>
+      </w:r>
     </w:p>
     <w:p>
       <w:pPr>
@@ -620,6 +693,25 @@
     <w:p>
       <w:pPr>
         <w:pStyle w:val="ListParagraph"/>
+        <w:jc w:val="both"/>
+        <w:rPr>
+          <w:rFonts w:ascii="Bradley Hand ITC" w:hAnsi="Bradley Hand ITC"/>
+          <w:sz w:val="32"/>
+          <w:szCs w:val="32"/>
+        </w:rPr>
+      </w:pPr>
+      <w:r>
+        <w:rPr>
+          <w:rFonts w:ascii="Bradley Hand ITC" w:hAnsi="Bradley Hand ITC"/>
+          <w:sz w:val="32"/>
+          <w:szCs w:val="32"/>
+        </w:rPr>
+        <w:t>Cause it not use pointers explicitly</w:t>
+      </w:r>
+    </w:p>
+    <w:p>
+      <w:pPr>
+        <w:pStyle w:val="ListParagraph"/>
         <w:numPr>
           <w:ilvl w:val="0"/>
           <w:numId w:val="1"/>
@@ -682,6 +774,7 @@
           <w:sz w:val="32"/>
           <w:szCs w:val="32"/>
         </w:rPr>
+        <w:lastRenderedPageBreak/>
         <w:t>Ans</w:t>
       </w:r>
       <w:proofErr w:type="spellEnd"/>
@@ -719,7 +812,6 @@
           <w:sz w:val="32"/>
           <w:szCs w:val="32"/>
         </w:rPr>
-        <w:lastRenderedPageBreak/>
         <w:t xml:space="preserve">Data type is nothing but the which type of data is store in the memory that we define before the creating the container there are key word to define witch type of data will store in the variable </w:t>
       </w:r>
     </w:p>
@@ -1164,6 +1256,7 @@
           <w:sz w:val="32"/>
           <w:szCs w:val="32"/>
         </w:rPr>
+        <w:lastRenderedPageBreak/>
         <w:t>Ex-while driving you don’t need to know how gear shifts r other component work</w:t>
       </w:r>
     </w:p>
@@ -1234,7 +1327,6 @@
           <w:sz w:val="32"/>
           <w:szCs w:val="32"/>
         </w:rPr>
-        <w:lastRenderedPageBreak/>
         <w:t>Ex-Capsule</w:t>
       </w:r>
     </w:p>
@@ -1514,6 +1606,7 @@
           <w:sz w:val="32"/>
           <w:szCs w:val="32"/>
         </w:rPr>
+        <w:lastRenderedPageBreak/>
         <w:br w:type="page"/>
       </w:r>
     </w:p>
@@ -2174,17 +2267,7 @@
           <w:sz w:val="32"/>
           <w:szCs w:val="32"/>
         </w:rPr>
-        <w:t>jd</w:t>
-      </w:r>
-      <w:bookmarkStart w:id="0" w:name="_GoBack"/>
-      <w:bookmarkEnd w:id="0"/>
-      <w:r>
-        <w:rPr>
-          <w:rFonts w:ascii="Bradley Hand ITC" w:hAnsi="Bradley Hand ITC"/>
-          <w:sz w:val="32"/>
-          <w:szCs w:val="32"/>
-        </w:rPr>
-        <w:t>k</w:t>
+        <w:t>jdk</w:t>
       </w:r>
       <w:proofErr w:type="spellEnd"/>
       <w:r>
@@ -2915,6 +2998,559 @@
           <w:szCs w:val="32"/>
         </w:rPr>
       </w:pPr>
+      <w:r>
+        <w:rPr>
+          <w:rFonts w:ascii="Bradley Hand ITC" w:hAnsi="Bradley Hand ITC"/>
+          <w:b/>
+          <w:bCs/>
+          <w:sz w:val="32"/>
+          <w:szCs w:val="32"/>
+          <w:u w:val="single"/>
+        </w:rPr>
+        <w:t>Object</w:t>
+      </w:r>
+      <w:r>
+        <w:rPr>
+          <w:rFonts w:ascii="Bradley Hand ITC" w:hAnsi="Bradley Hand ITC"/>
+          <w:sz w:val="32"/>
+          <w:szCs w:val="32"/>
+        </w:rPr>
+        <w:t xml:space="preserve"> is a </w:t>
+      </w:r>
+      <w:proofErr w:type="spellStart"/>
+      <w:r>
+        <w:rPr>
+          <w:rFonts w:ascii="Bradley Hand ITC" w:hAnsi="Bradley Hand ITC"/>
+          <w:sz w:val="32"/>
+          <w:szCs w:val="32"/>
+        </w:rPr>
+        <w:t>instace</w:t>
+      </w:r>
+      <w:proofErr w:type="spellEnd"/>
+      <w:r>
+        <w:rPr>
+          <w:rFonts w:ascii="Bradley Hand ITC" w:hAnsi="Bradley Hand ITC"/>
+          <w:sz w:val="32"/>
+          <w:szCs w:val="32"/>
+        </w:rPr>
+        <w:t xml:space="preserve"> of class (</w:t>
+      </w:r>
+      <w:proofErr w:type="spellStart"/>
+      <w:r>
+        <w:rPr>
+          <w:rFonts w:ascii="Bradley Hand ITC" w:hAnsi="Bradley Hand ITC"/>
+          <w:sz w:val="32"/>
+          <w:szCs w:val="32"/>
+        </w:rPr>
+        <w:t>repesentor</w:t>
+      </w:r>
+      <w:proofErr w:type="spellEnd"/>
+      <w:r>
+        <w:rPr>
+          <w:rFonts w:ascii="Bradley Hand ITC" w:hAnsi="Bradley Hand ITC"/>
+          <w:sz w:val="32"/>
+          <w:szCs w:val="32"/>
+        </w:rPr>
+        <w:t xml:space="preserve"> of class). It is also called as physical entity.</w:t>
+      </w:r>
+    </w:p>
+    <w:p>
+      <w:pPr>
+        <w:rPr>
+          <w:rFonts w:ascii="Bradley Hand ITC" w:hAnsi="Bradley Hand ITC"/>
+          <w:sz w:val="32"/>
+          <w:szCs w:val="32"/>
+        </w:rPr>
+      </w:pPr>
+      <w:r>
+        <w:rPr>
+          <w:rFonts w:ascii="Bradley Hand ITC" w:hAnsi="Bradley Hand ITC"/>
+          <w:sz w:val="32"/>
+          <w:szCs w:val="32"/>
+        </w:rPr>
+        <w:t>Features of java</w:t>
+      </w:r>
+    </w:p>
+    <w:p>
+      <w:pPr>
+        <w:rPr>
+          <w:rFonts w:ascii="Bradley Hand ITC" w:hAnsi="Bradley Hand ITC"/>
+          <w:sz w:val="32"/>
+          <w:szCs w:val="32"/>
+        </w:rPr>
+      </w:pPr>
+      <w:r>
+        <w:rPr>
+          <w:rFonts w:ascii="Bradley Hand ITC" w:hAnsi="Bradley Hand ITC"/>
+          <w:sz w:val="32"/>
+          <w:szCs w:val="32"/>
+        </w:rPr>
+        <w:t>S</w:t>
+      </w:r>
+      <w:r>
+        <w:rPr>
+          <w:rFonts w:ascii="Bradley Hand ITC" w:hAnsi="Bradley Hand ITC"/>
+          <w:sz w:val="32"/>
+          <w:szCs w:val="32"/>
+        </w:rPr>
+        <w:t>i</w:t>
+      </w:r>
+    </w:p>
+    <w:p>
+      <w:pPr>
+        <w:rPr>
+          <w:rFonts w:ascii="Bradley Hand ITC" w:hAnsi="Bradley Hand ITC"/>
+          <w:sz w:val="32"/>
+          <w:szCs w:val="32"/>
+        </w:rPr>
+      </w:pPr>
+      <w:r>
+        <w:rPr>
+          <w:rFonts w:ascii="Bradley Hand ITC" w:hAnsi="Bradley Hand ITC"/>
+          <w:b/>
+          <w:bCs/>
+          <w:sz w:val="32"/>
+          <w:szCs w:val="32"/>
+          <w:u w:val="single"/>
+        </w:rPr>
+        <w:t>Native method</w:t>
+      </w:r>
+      <w:r>
+        <w:rPr>
+          <w:rFonts w:ascii="Bradley Hand ITC" w:hAnsi="Bradley Hand ITC"/>
+          <w:sz w:val="32"/>
+          <w:szCs w:val="32"/>
+        </w:rPr>
+        <w:t xml:space="preserve">: means when we create any method </w:t>
+      </w:r>
+      <w:proofErr w:type="gramStart"/>
+      <w:r>
+        <w:rPr>
+          <w:rFonts w:ascii="Bradley Hand ITC" w:hAnsi="Bradley Hand ITC"/>
+          <w:sz w:val="32"/>
+          <w:szCs w:val="32"/>
+        </w:rPr>
+        <w:t>In</w:t>
+      </w:r>
+      <w:proofErr w:type="gramEnd"/>
+      <w:r>
+        <w:rPr>
+          <w:rFonts w:ascii="Bradley Hand ITC" w:hAnsi="Bradley Hand ITC"/>
+          <w:sz w:val="32"/>
+          <w:szCs w:val="32"/>
+        </w:rPr>
+        <w:t xml:space="preserve"> other language and then we call in java that is call as native method.</w:t>
+      </w:r>
+    </w:p>
+    <w:p>
+      <w:pPr>
+        <w:rPr>
+          <w:rFonts w:ascii="Bradley Hand ITC" w:hAnsi="Bradley Hand ITC"/>
+          <w:sz w:val="32"/>
+          <w:szCs w:val="32"/>
+        </w:rPr>
+      </w:pPr>
+      <w:proofErr w:type="spellStart"/>
+      <w:r>
+        <w:rPr>
+          <w:rFonts w:ascii="Bradley Hand ITC" w:hAnsi="Bradley Hand ITC"/>
+          <w:sz w:val="32"/>
+          <w:szCs w:val="32"/>
+        </w:rPr>
+        <w:t>Oopse</w:t>
+      </w:r>
+      <w:proofErr w:type="spellEnd"/>
+      <w:r>
+        <w:rPr>
+          <w:rFonts w:ascii="Bradley Hand ITC" w:hAnsi="Bradley Hand ITC"/>
+          <w:sz w:val="32"/>
+          <w:szCs w:val="32"/>
+        </w:rPr>
+        <w:t xml:space="preserve"> concepts of java </w:t>
+      </w:r>
+    </w:p>
+    <w:p>
+      <w:pPr>
+        <w:rPr>
+          <w:rFonts w:ascii="Bradley Hand ITC" w:hAnsi="Bradley Hand ITC"/>
+          <w:sz w:val="32"/>
+          <w:szCs w:val="32"/>
+        </w:rPr>
+      </w:pPr>
+      <w:r>
+        <w:rPr>
+          <w:rFonts w:ascii="Bradley Hand ITC" w:hAnsi="Bradley Hand ITC"/>
+          <w:sz w:val="32"/>
+          <w:szCs w:val="32"/>
+        </w:rPr>
+        <w:t xml:space="preserve">Inheritance </w:t>
+      </w:r>
+    </w:p>
+    <w:p>
+      <w:pPr>
+        <w:rPr>
+          <w:rFonts w:ascii="Bradley Hand ITC" w:hAnsi="Bradley Hand ITC"/>
+          <w:sz w:val="32"/>
+          <w:szCs w:val="32"/>
+        </w:rPr>
+      </w:pPr>
+      <w:r>
+        <w:rPr>
+          <w:rFonts w:ascii="Bradley Hand ITC" w:hAnsi="Bradley Hand ITC"/>
+          <w:sz w:val="32"/>
+          <w:szCs w:val="32"/>
+        </w:rPr>
+        <w:t>Single level</w:t>
+      </w:r>
+    </w:p>
+    <w:p>
+      <w:pPr>
+        <w:rPr>
+          <w:rFonts w:ascii="Bradley Hand ITC" w:hAnsi="Bradley Hand ITC"/>
+          <w:sz w:val="32"/>
+          <w:szCs w:val="32"/>
+        </w:rPr>
+      </w:pPr>
+      <w:r>
+        <w:rPr>
+          <w:rFonts w:ascii="Bradley Hand ITC" w:hAnsi="Bradley Hand ITC"/>
+          <w:sz w:val="32"/>
+          <w:szCs w:val="32"/>
+        </w:rPr>
+        <w:t xml:space="preserve">Multilevel </w:t>
+      </w:r>
+    </w:p>
+    <w:p>
+      <w:pPr>
+        <w:rPr>
+          <w:rFonts w:ascii="Bradley Hand ITC" w:hAnsi="Bradley Hand ITC"/>
+          <w:sz w:val="32"/>
+          <w:szCs w:val="32"/>
+        </w:rPr>
+      </w:pPr>
+      <w:r>
+        <w:rPr>
+          <w:rFonts w:ascii="Bradley Hand ITC" w:hAnsi="Bradley Hand ITC"/>
+          <w:sz w:val="32"/>
+          <w:szCs w:val="32"/>
+        </w:rPr>
+        <w:lastRenderedPageBreak/>
+        <w:t>Hierarchical</w:t>
+      </w:r>
+    </w:p>
+    <w:p>
+      <w:pPr>
+        <w:rPr>
+          <w:rFonts w:ascii="Bradley Hand ITC" w:hAnsi="Bradley Hand ITC"/>
+          <w:sz w:val="32"/>
+          <w:szCs w:val="32"/>
+        </w:rPr>
+      </w:pPr>
+      <w:r>
+        <w:rPr>
+          <w:rFonts w:ascii="Bradley Hand ITC" w:hAnsi="Bradley Hand ITC"/>
+          <w:sz w:val="32"/>
+          <w:szCs w:val="32"/>
+        </w:rPr>
+        <w:t xml:space="preserve">But </w:t>
+      </w:r>
+      <w:proofErr w:type="gramStart"/>
+      <w:r>
+        <w:rPr>
+          <w:rFonts w:ascii="Bradley Hand ITC" w:hAnsi="Bradley Hand ITC"/>
+          <w:sz w:val="32"/>
+          <w:szCs w:val="32"/>
+        </w:rPr>
+        <w:t>multilevel(</w:t>
+      </w:r>
+      <w:proofErr w:type="gramEnd"/>
+      <w:r>
+        <w:rPr>
+          <w:rFonts w:ascii="Bradley Hand ITC" w:hAnsi="Bradley Hand ITC"/>
+          <w:sz w:val="32"/>
+          <w:szCs w:val="32"/>
+        </w:rPr>
+        <w:t xml:space="preserve">also kwon as </w:t>
+      </w:r>
+      <w:proofErr w:type="spellStart"/>
+      <w:r>
+        <w:rPr>
+          <w:rFonts w:ascii="Bradley Hand ITC" w:hAnsi="Bradley Hand ITC"/>
+          <w:sz w:val="32"/>
+          <w:szCs w:val="32"/>
+        </w:rPr>
+        <w:t>dimand</w:t>
+      </w:r>
+      <w:proofErr w:type="spellEnd"/>
+      <w:r>
+        <w:rPr>
+          <w:rFonts w:ascii="Bradley Hand ITC" w:hAnsi="Bradley Hand ITC"/>
+          <w:sz w:val="32"/>
+          <w:szCs w:val="32"/>
+        </w:rPr>
+        <w:t xml:space="preserve"> problem)</w:t>
+      </w:r>
+    </w:p>
+    <w:p>
+      <w:pPr>
+        <w:rPr>
+          <w:rFonts w:ascii="Bradley Hand ITC" w:hAnsi="Bradley Hand ITC"/>
+          <w:b/>
+          <w:bCs/>
+          <w:sz w:val="32"/>
+          <w:szCs w:val="32"/>
+        </w:rPr>
+      </w:pPr>
+      <w:r>
+        <w:rPr>
+          <w:rFonts w:ascii="Bradley Hand ITC" w:hAnsi="Bradley Hand ITC"/>
+          <w:b/>
+          <w:bCs/>
+          <w:sz w:val="32"/>
+          <w:szCs w:val="32"/>
+        </w:rPr>
+        <w:t>2.</w:t>
+      </w:r>
+      <w:r>
+        <w:rPr>
+          <w:rFonts w:ascii="Bradley Hand ITC" w:hAnsi="Bradley Hand ITC"/>
+          <w:b/>
+          <w:bCs/>
+          <w:sz w:val="32"/>
+          <w:szCs w:val="32"/>
+        </w:rPr>
+        <w:t xml:space="preserve">polymorphism </w:t>
+      </w:r>
+    </w:p>
+    <w:p>
+      <w:pPr>
+        <w:rPr>
+          <w:rFonts w:ascii="Bradley Hand ITC" w:hAnsi="Bradley Hand ITC"/>
+          <w:sz w:val="32"/>
+          <w:szCs w:val="32"/>
+        </w:rPr>
+      </w:pPr>
+      <w:r>
+        <w:rPr>
+          <w:rFonts w:ascii="Bradley Hand ITC" w:hAnsi="Bradley Hand ITC"/>
+          <w:b/>
+          <w:bCs/>
+          <w:sz w:val="32"/>
+          <w:szCs w:val="32"/>
+        </w:rPr>
+        <w:t xml:space="preserve">Home work </w:t>
+      </w:r>
+    </w:p>
+    <w:p>
+      <w:pPr>
+        <w:rPr>
+          <w:rFonts w:ascii="Bradley Hand ITC" w:hAnsi="Bradley Hand ITC"/>
+          <w:sz w:val="32"/>
+          <w:szCs w:val="32"/>
+        </w:rPr>
+      </w:pPr>
+      <w:proofErr w:type="spellStart"/>
+      <w:r>
+        <w:rPr>
+          <w:rFonts w:ascii="Bradley Hand ITC" w:hAnsi="Bradley Hand ITC"/>
+          <w:sz w:val="32"/>
+          <w:szCs w:val="32"/>
+        </w:rPr>
+        <w:t>Consturtors</w:t>
+      </w:r>
+      <w:proofErr w:type="spellEnd"/>
+    </w:p>
+    <w:p>
+      <w:pPr>
+        <w:rPr>
+          <w:rFonts w:ascii="Bradley Hand ITC" w:hAnsi="Bradley Hand ITC"/>
+          <w:sz w:val="32"/>
+          <w:szCs w:val="32"/>
+        </w:rPr>
+      </w:pPr>
+      <w:r>
+        <w:rPr>
+          <w:rFonts w:ascii="Bradley Hand ITC" w:hAnsi="Bradley Hand ITC"/>
+          <w:sz w:val="32"/>
+          <w:szCs w:val="32"/>
+        </w:rPr>
+        <w:t xml:space="preserve">Super, </w:t>
+      </w:r>
+      <w:proofErr w:type="gramStart"/>
+      <w:r>
+        <w:rPr>
+          <w:rFonts w:ascii="Bradley Hand ITC" w:hAnsi="Bradley Hand ITC"/>
+          <w:sz w:val="32"/>
+          <w:szCs w:val="32"/>
+        </w:rPr>
+        <w:t>static ,</w:t>
+      </w:r>
+      <w:proofErr w:type="gramEnd"/>
+      <w:r>
+        <w:rPr>
+          <w:rFonts w:ascii="Bradley Hand ITC" w:hAnsi="Bradley Hand ITC"/>
+          <w:sz w:val="32"/>
+          <w:szCs w:val="32"/>
+        </w:rPr>
+        <w:t xml:space="preserve"> this ,final ,and so on all keywords theory and usage</w:t>
+      </w:r>
+    </w:p>
+    <w:p>
+      <w:pPr>
+        <w:rPr>
+          <w:rFonts w:ascii="Bradley Hand ITC" w:hAnsi="Bradley Hand ITC"/>
+          <w:sz w:val="32"/>
+          <w:szCs w:val="32"/>
+        </w:rPr>
+      </w:pPr>
+    </w:p>
+    <w:p>
+      <w:pPr>
+        <w:pStyle w:val="ListParagraph"/>
+        <w:numPr>
+          <w:ilvl w:val="0"/>
+          <w:numId w:val="4"/>
+        </w:numPr>
+        <w:rPr>
+          <w:rFonts w:ascii="Bradley Hand ITC" w:hAnsi="Bradley Hand ITC"/>
+          <w:sz w:val="32"/>
+          <w:szCs w:val="32"/>
+        </w:rPr>
+      </w:pPr>
+      <w:r>
+        <w:rPr>
+          <w:rFonts w:ascii="Bradley Hand ITC" w:hAnsi="Bradley Hand ITC"/>
+          <w:sz w:val="32"/>
+          <w:szCs w:val="32"/>
+        </w:rPr>
+        <w:t>Abstraction use loose looping</w:t>
+      </w:r>
+    </w:p>
+    <w:p>
+      <w:pPr>
+        <w:rPr>
+          <w:rFonts w:ascii="Bradley Hand ITC" w:eastAsiaTheme="minorEastAsia" w:hAnsi="Bradley Hand ITC"/>
+          <w:b/>
+          <w:bCs/>
+          <w:sz w:val="32"/>
+          <w:szCs w:val="32"/>
+        </w:rPr>
+      </w:pPr>
+      <m:oMathPara>
+        <m:oMath>
+          <m:r>
+            <m:rPr>
+              <m:sty m:val="bi"/>
+            </m:rPr>
+            <w:rPr>
+              <w:rFonts w:ascii="Cambria Math" w:eastAsiaTheme="minorEastAsia" w:hAnsi="Cambria Math"/>
+              <w:sz w:val="32"/>
+              <w:szCs w:val="32"/>
+            </w:rPr>
+            <m:t xml:space="preserve">Interface </m:t>
+          </m:r>
+        </m:oMath>
+      </m:oMathPara>
+    </w:p>
+    <w:p>
+      <w:pPr>
+        <w:rPr>
+          <w:rFonts w:ascii="Bradley Hand ITC" w:eastAsiaTheme="minorEastAsia" w:hAnsi="Bradley Hand ITC"/>
+          <w:b/>
+          <w:bCs/>
+          <w:sz w:val="32"/>
+          <w:szCs w:val="32"/>
+        </w:rPr>
+      </w:pPr>
+    </w:p>
+    <w:p>
+      <w:pPr>
+        <w:rPr>
+          <w:rFonts w:ascii="Bradley Hand ITC" w:eastAsiaTheme="minorEastAsia" w:hAnsi="Bradley Hand ITC"/>
+          <w:sz w:val="32"/>
+          <w:szCs w:val="32"/>
+        </w:rPr>
+      </w:pPr>
+      <w:r>
+        <w:rPr>
+          <w:rFonts w:ascii="Bradley Hand ITC" w:eastAsiaTheme="minorEastAsia" w:hAnsi="Bradley Hand ITC"/>
+          <w:sz w:val="32"/>
+          <w:szCs w:val="32"/>
+        </w:rPr>
+        <w:t xml:space="preserve">Concreate </w:t>
+      </w:r>
+      <w:proofErr w:type="gramStart"/>
+      <w:r>
+        <w:rPr>
+          <w:rFonts w:ascii="Bradley Hand ITC" w:eastAsiaTheme="minorEastAsia" w:hAnsi="Bradley Hand ITC"/>
+          <w:sz w:val="32"/>
+          <w:szCs w:val="32"/>
+        </w:rPr>
+        <w:t>method  is</w:t>
+      </w:r>
+      <w:proofErr w:type="gramEnd"/>
+      <w:r>
+        <w:rPr>
+          <w:rFonts w:ascii="Bradley Hand ITC" w:eastAsiaTheme="minorEastAsia" w:hAnsi="Bradley Hand ITC"/>
+          <w:sz w:val="32"/>
+          <w:szCs w:val="32"/>
+        </w:rPr>
+        <w:t xml:space="preserve"> nothing but simple method without using abstract keyword it is a interview question for jumbling </w:t>
+      </w:r>
+    </w:p>
+    <w:p>
+      <w:pPr>
+        <w:rPr>
+          <w:rFonts w:ascii="Bradley Hand ITC" w:eastAsiaTheme="minorEastAsia" w:hAnsi="Bradley Hand ITC"/>
+          <w:sz w:val="32"/>
+          <w:szCs w:val="32"/>
+        </w:rPr>
+      </w:pPr>
+    </w:p>
+    <w:p>
+      <w:pPr>
+        <w:rPr>
+          <w:rFonts w:ascii="Bradley Hand ITC" w:hAnsi="Bradley Hand ITC"/>
+          <w:sz w:val="32"/>
+          <w:szCs w:val="32"/>
+        </w:rPr>
+      </w:pPr>
+      <w:r>
+        <w:rPr>
+          <w:rFonts w:ascii="Bradley Hand ITC" w:eastAsiaTheme="minorEastAsia" w:hAnsi="Bradley Hand ITC"/>
+          <w:sz w:val="32"/>
+          <w:szCs w:val="32"/>
+        </w:rPr>
+        <w:t xml:space="preserve">Interface is </w:t>
+      </w:r>
+      <w:proofErr w:type="gramStart"/>
+      <w:r>
+        <w:rPr>
+          <w:rFonts w:ascii="Bradley Hand ITC" w:eastAsiaTheme="minorEastAsia" w:hAnsi="Bradley Hand ITC"/>
+          <w:sz w:val="32"/>
+          <w:szCs w:val="32"/>
+        </w:rPr>
+        <w:t>also  a</w:t>
+      </w:r>
+      <w:proofErr w:type="gramEnd"/>
+      <w:r>
+        <w:rPr>
+          <w:rFonts w:ascii="Bradley Hand ITC" w:eastAsiaTheme="minorEastAsia" w:hAnsi="Bradley Hand ITC"/>
+          <w:sz w:val="32"/>
+          <w:szCs w:val="32"/>
+        </w:rPr>
+        <w:t xml:space="preserve"> is a </w:t>
+      </w:r>
+      <w:r>
+        <w:rPr>
+          <w:rFonts w:ascii="Bradley Hand ITC" w:eastAsiaTheme="minorEastAsia" w:hAnsi="Bradley Hand ITC"/>
+          <w:sz w:val="32"/>
+          <w:szCs w:val="32"/>
+        </w:rPr>
+        <w:t xml:space="preserve">method means the it can share the its properties and method </w:t>
+      </w:r>
+      <w:bookmarkStart w:id="0" w:name="_GoBack"/>
+      <w:bookmarkEnd w:id="0"/>
     </w:p>
     <w:sectPr>
       <w:pgSz w:w="12240" w:h="15840"/>
@@ -3018,6 +3654,118 @@
     </w:lvl>
   </w:abstractNum>
   <w:abstractNum w:abstractNumId="1" w15:restartNumberingAfterBreak="0">
+    <w:nsid w:val="34CB161A"/>
+    <w:multiLevelType w:val="hybridMultilevel"/>
+    <w:tmpl w:val="F27C1E3E"/>
+    <w:lvl w:ilvl="0" w:tplc="A7782A6C">
+      <w:numFmt w:val="bullet"/>
+      <w:lvlText w:val=""/>
+      <w:lvlJc w:val="left"/>
+      <w:pPr>
+        <w:ind w:left="720" w:hanging="360"/>
+      </w:pPr>
+      <w:rPr>
+        <w:rFonts w:ascii="Symbol" w:eastAsiaTheme="minorHAnsi" w:hAnsi="Symbol" w:cstheme="minorBidi" w:hint="default"/>
+      </w:rPr>
+    </w:lvl>
+    <w:lvl w:ilvl="1" w:tplc="04090003" w:tentative="1">
+      <w:start w:val="1"/>
+      <w:numFmt w:val="bullet"/>
+      <w:lvlText w:val="o"/>
+      <w:lvlJc w:val="left"/>
+      <w:pPr>
+        <w:ind w:left="1440" w:hanging="360"/>
+      </w:pPr>
+      <w:rPr>
+        <w:rFonts w:ascii="Courier New" w:hAnsi="Courier New" w:cs="Courier New" w:hint="default"/>
+      </w:rPr>
+    </w:lvl>
+    <w:lvl w:ilvl="2" w:tplc="04090005" w:tentative="1">
+      <w:start w:val="1"/>
+      <w:numFmt w:val="bullet"/>
+      <w:lvlText w:val=""/>
+      <w:lvlJc w:val="left"/>
+      <w:pPr>
+        <w:ind w:left="2160" w:hanging="360"/>
+      </w:pPr>
+      <w:rPr>
+        <w:rFonts w:ascii="Wingdings" w:hAnsi="Wingdings" w:hint="default"/>
+      </w:rPr>
+    </w:lvl>
+    <w:lvl w:ilvl="3" w:tplc="04090001" w:tentative="1">
+      <w:start w:val="1"/>
+      <w:numFmt w:val="bullet"/>
+      <w:lvlText w:val=""/>
+      <w:lvlJc w:val="left"/>
+      <w:pPr>
+        <w:ind w:left="2880" w:hanging="360"/>
+      </w:pPr>
+      <w:rPr>
+        <w:rFonts w:ascii="Symbol" w:hAnsi="Symbol" w:hint="default"/>
+      </w:rPr>
+    </w:lvl>
+    <w:lvl w:ilvl="4" w:tplc="04090003" w:tentative="1">
+      <w:start w:val="1"/>
+      <w:numFmt w:val="bullet"/>
+      <w:lvlText w:val="o"/>
+      <w:lvlJc w:val="left"/>
+      <w:pPr>
+        <w:ind w:left="3600" w:hanging="360"/>
+      </w:pPr>
+      <w:rPr>
+        <w:rFonts w:ascii="Courier New" w:hAnsi="Courier New" w:cs="Courier New" w:hint="default"/>
+      </w:rPr>
+    </w:lvl>
+    <w:lvl w:ilvl="5" w:tplc="04090005" w:tentative="1">
+      <w:start w:val="1"/>
+      <w:numFmt w:val="bullet"/>
+      <w:lvlText w:val=""/>
+      <w:lvlJc w:val="left"/>
+      <w:pPr>
+        <w:ind w:left="4320" w:hanging="360"/>
+      </w:pPr>
+      <w:rPr>
+        <w:rFonts w:ascii="Wingdings" w:hAnsi="Wingdings" w:hint="default"/>
+      </w:rPr>
+    </w:lvl>
+    <w:lvl w:ilvl="6" w:tplc="04090001" w:tentative="1">
+      <w:start w:val="1"/>
+      <w:numFmt w:val="bullet"/>
+      <w:lvlText w:val=""/>
+      <w:lvlJc w:val="left"/>
+      <w:pPr>
+        <w:ind w:left="5040" w:hanging="360"/>
+      </w:pPr>
+      <w:rPr>
+        <w:rFonts w:ascii="Symbol" w:hAnsi="Symbol" w:hint="default"/>
+      </w:rPr>
+    </w:lvl>
+    <w:lvl w:ilvl="7" w:tplc="04090003" w:tentative="1">
+      <w:start w:val="1"/>
+      <w:numFmt w:val="bullet"/>
+      <w:lvlText w:val="o"/>
+      <w:lvlJc w:val="left"/>
+      <w:pPr>
+        <w:ind w:left="5760" w:hanging="360"/>
+      </w:pPr>
+      <w:rPr>
+        <w:rFonts w:ascii="Courier New" w:hAnsi="Courier New" w:cs="Courier New" w:hint="default"/>
+      </w:rPr>
+    </w:lvl>
+    <w:lvl w:ilvl="8" w:tplc="04090005" w:tentative="1">
+      <w:start w:val="1"/>
+      <w:numFmt w:val="bullet"/>
+      <w:lvlText w:val=""/>
+      <w:lvlJc w:val="left"/>
+      <w:pPr>
+        <w:ind w:left="6480" w:hanging="360"/>
+      </w:pPr>
+      <w:rPr>
+        <w:rFonts w:ascii="Wingdings" w:hAnsi="Wingdings" w:hint="default"/>
+      </w:rPr>
+    </w:lvl>
+  </w:abstractNum>
+  <w:abstractNum w:abstractNumId="2" w15:restartNumberingAfterBreak="0">
     <w:nsid w:val="506E4492"/>
     <w:multiLevelType w:val="hybridMultilevel"/>
     <w:tmpl w:val="BCE4F670"/>
@@ -3106,7 +3854,7 @@
       </w:pPr>
     </w:lvl>
   </w:abstractNum>
-  <w:abstractNum w:abstractNumId="2" w15:restartNumberingAfterBreak="0">
+  <w:abstractNum w:abstractNumId="3" w15:restartNumberingAfterBreak="0">
     <w:nsid w:val="6DDD02C9"/>
     <w:multiLevelType w:val="hybridMultilevel"/>
     <w:tmpl w:val="CC2E8BBA"/>
@@ -3219,13 +3967,16 @@
     </w:lvl>
   </w:abstractNum>
   <w:num w:numId="1">
-    <w:abstractNumId w:val="2"/>
+    <w:abstractNumId w:val="3"/>
   </w:num>
   <w:num w:numId="2">
-    <w:abstractNumId w:val="1"/>
+    <w:abstractNumId w:val="2"/>
   </w:num>
   <w:num w:numId="3">
     <w:abstractNumId w:val="0"/>
+  </w:num>
+  <w:num w:numId="4">
+    <w:abstractNumId w:val="1"/>
   </w:num>
 </w:numbering>
 </file>

</xml_diff>

<commit_message>
updating files for lasts months
</commit_message>
<xml_diff>
--- a/java notes of class.docx
+++ b/java notes of class.docx
@@ -3510,17 +3510,17 @@
     <w:p>
       <w:pPr>
         <w:rPr>
-          <w:rFonts w:ascii="Bradley Hand ITC" w:hAnsi="Bradley Hand ITC"/>
-          <w:sz w:val="32"/>
-          <w:szCs w:val="32"/>
-        </w:rPr>
-      </w:pPr>
-      <w:r>
-        <w:rPr>
           <w:rFonts w:ascii="Bradley Hand ITC" w:eastAsiaTheme="minorEastAsia" w:hAnsi="Bradley Hand ITC"/>
           <w:sz w:val="32"/>
           <w:szCs w:val="32"/>
         </w:rPr>
+      </w:pPr>
+      <w:r>
+        <w:rPr>
+          <w:rFonts w:ascii="Bradley Hand ITC" w:eastAsiaTheme="minorEastAsia" w:hAnsi="Bradley Hand ITC"/>
+          <w:sz w:val="32"/>
+          <w:szCs w:val="32"/>
+        </w:rPr>
         <w:t xml:space="preserve">Interface is </w:t>
       </w:r>
       <w:proofErr w:type="gramStart"/>
@@ -3548,6 +3548,77 @@
           <w:szCs w:val="32"/>
         </w:rPr>
         <w:t xml:space="preserve">method means the it can share the its properties and method </w:t>
+      </w:r>
+    </w:p>
+    <w:p>
+      <w:pPr>
+        <w:rPr>
+          <w:rFonts w:ascii="Bradley Hand ITC" w:eastAsiaTheme="minorEastAsia" w:hAnsi="Bradley Hand ITC"/>
+          <w:sz w:val="32"/>
+          <w:szCs w:val="32"/>
+        </w:rPr>
+      </w:pPr>
+    </w:p>
+    <w:p>
+      <w:pPr>
+        <w:rPr>
+          <w:rFonts w:ascii="Bradley Hand ITC" w:eastAsiaTheme="minorEastAsia" w:hAnsi="Bradley Hand ITC"/>
+          <w:sz w:val="32"/>
+          <w:szCs w:val="32"/>
+        </w:rPr>
+      </w:pPr>
+    </w:p>
+    <w:p>
+      <w:pPr>
+        <w:rPr>
+          <w:rFonts w:ascii="Bradley Hand ITC" w:eastAsiaTheme="minorEastAsia" w:hAnsi="Bradley Hand ITC"/>
+          <w:sz w:val="32"/>
+          <w:szCs w:val="32"/>
+        </w:rPr>
+      </w:pPr>
+    </w:p>
+    <w:p>
+      <w:pPr>
+        <w:rPr>
+          <w:rFonts w:ascii="Bradley Hand ITC" w:eastAsiaTheme="minorEastAsia" w:hAnsi="Bradley Hand ITC"/>
+          <w:sz w:val="32"/>
+          <w:szCs w:val="32"/>
+        </w:rPr>
+      </w:pPr>
+      <w:r>
+        <w:rPr>
+          <w:rFonts w:ascii="Bradley Hand ITC" w:eastAsiaTheme="minorEastAsia" w:hAnsi="Bradley Hand ITC"/>
+          <w:sz w:val="32"/>
+          <w:szCs w:val="32"/>
+        </w:rPr>
+        <w:t xml:space="preserve">JDBC </w:t>
+      </w:r>
+      <w:proofErr w:type="spellStart"/>
+      <w:r>
+        <w:rPr>
+          <w:rFonts w:ascii="Bradley Hand ITC" w:eastAsiaTheme="minorEastAsia" w:hAnsi="Bradley Hand ITC"/>
+          <w:sz w:val="32"/>
+          <w:szCs w:val="32"/>
+        </w:rPr>
+        <w:t>api</w:t>
+      </w:r>
+      <w:proofErr w:type="spellEnd"/>
+    </w:p>
+    <w:p>
+      <w:pPr>
+        <w:rPr>
+          <w:rFonts w:ascii="Bradley Hand ITC" w:hAnsi="Bradley Hand ITC"/>
+          <w:sz w:val="32"/>
+          <w:szCs w:val="32"/>
+        </w:rPr>
+      </w:pPr>
+      <w:r>
+        <w:rPr>
+          <w:rFonts w:ascii="Bradley Hand ITC" w:eastAsiaTheme="minorEastAsia" w:hAnsi="Bradley Hand ITC"/>
+          <w:sz w:val="32"/>
+          <w:szCs w:val="32"/>
+        </w:rPr>
+        <w:t>c</w:t>
       </w:r>
       <w:bookmarkStart w:id="0" w:name="_GoBack"/>
       <w:bookmarkEnd w:id="0"/>

</xml_diff>